<commit_message>
Update to slides and course script.
</commit_message>
<xml_diff>
--- a/course introduction.docx
+++ b/course introduction.docx
@@ -12,18 +12,18 @@
     </w:p>
     <w:p>
       <w:r>
-        <w:t>Hi</w:t>
+        <w:t>Good morning, good afternoon, good evening</w:t>
+      </w:r>
+      <w:r>
+        <w:t xml:space="preserve"> </w:t>
+      </w:r>
+      <w:r>
+        <w:t>and welcome to the course</w:t>
       </w:r>
       <w:r>
         <w:t xml:space="preserve">, </w:t>
       </w:r>
       <w:r>
-        <w:t>and welcome to the course</w:t>
-      </w:r>
-      <w:r>
-        <w:t xml:space="preserve">, </w:t>
-      </w:r>
-      <w:r>
         <w:t xml:space="preserve">Getting Started </w:t>
       </w:r>
       <w:proofErr w:type="gramStart"/>
@@ -40,7 +40,13 @@
       </w:r>
       <w:proofErr w:type="spellEnd"/>
       <w:r>
-        <w:t>. My name is Bob Wakefield</w:t>
+        <w:t>.</w:t>
+      </w:r>
+      <w:r>
+        <w:t xml:space="preserve"> We’re glad you’re here!</w:t>
+      </w:r>
+      <w:r>
+        <w:t xml:space="preserve"> My name is Bob Wakefield</w:t>
       </w:r>
       <w:r>
         <w:t xml:space="preserve">, </w:t>
@@ -458,7 +464,13 @@
       </w:r>
       <w:proofErr w:type="spellEnd"/>
       <w:r>
-        <w:t xml:space="preserve"> IS a product. It’s free open source but it was created by the people that make R Studio. That used to be a good and bad thing. The good thing is, there is a lot of integration with R studio. It used to be the case that, if you wanted to work with big data in a real cluster, you had to use a product called R Studio Server which was a paid product so that was a downside. However, you now have options. You can use Databricks as we’ll see later, or you can use the free open source version of R Studio Server which wasn’t free when I started learning </w:t>
+        <w:t xml:space="preserve"> IS a product. It’s free open source but it was created by the people that make R Studio. That used to be a good and bad thing. The good thing is, there is a lot of integration with R studio. </w:t>
+      </w:r>
+      <w:r>
+        <w:t xml:space="preserve">But </w:t>
+      </w:r>
+      <w:r>
+        <w:t xml:space="preserve">It used to be the case that, if you wanted to work with big data in a real cluster, you had to use a product called R Studio Server which was a paid product so that was a downside. However, you now have options. You can use Databricks as we’ll see later, or you can use the free open source version of R Studio Server which wasn’t free when I started learning </w:t>
       </w:r>
       <w:proofErr w:type="spellStart"/>
       <w:r>
@@ -483,6 +495,254 @@
       </w:r>
     </w:p>
     <w:p>
+      <w:r>
+        <w:t>&lt;slide&gt;</w:t>
+      </w:r>
+    </w:p>
+    <w:p>
+      <w:r>
+        <w:t xml:space="preserve">Working with </w:t>
+      </w:r>
+      <w:proofErr w:type="spellStart"/>
+      <w:r>
+        <w:t>Sparklyr</w:t>
+      </w:r>
+      <w:proofErr w:type="spellEnd"/>
+      <w:r>
+        <w:t xml:space="preserve"> is a little weird. It’s not quite like working with normal R. There are some quirks you need to be aware of. </w:t>
+      </w:r>
+    </w:p>
+    <w:p>
+      <w:r>
+        <w:t xml:space="preserve">The main thing is reasoning about where exactly your data is. When you work with </w:t>
+      </w:r>
+      <w:proofErr w:type="spellStart"/>
+      <w:r>
+        <w:t>Sparklyr</w:t>
+      </w:r>
+      <w:proofErr w:type="spellEnd"/>
+      <w:r>
+        <w:t>, data lives in two places. On the cluster, and on your local machine.</w:t>
+      </w:r>
+    </w:p>
+    <w:p>
+      <w:r>
+        <w:t xml:space="preserve">A normal workflow sounds something like this. You put data on your cluster. You connect to your cluster using </w:t>
+      </w:r>
+      <w:proofErr w:type="spellStart"/>
+      <w:r>
+        <w:t>Sparklr</w:t>
+      </w:r>
+      <w:proofErr w:type="spellEnd"/>
+      <w:r>
+        <w:t xml:space="preserve">. You create predictive models ON the cluster. You collect the results of your analysis and bring it back to your local machine. The results are much smaller than the data you were working with. Once you have results, you can do things like plot it </w:t>
+      </w:r>
+      <w:proofErr w:type="gramStart"/>
+      <w:r>
+        <w:t>using</w:t>
+      </w:r>
+      <w:proofErr w:type="gramEnd"/>
+      <w:r>
+        <w:t xml:space="preserve"> ggplot2 on your local machine. We’ll see this workflow later in the lab section of this course.</w:t>
+      </w:r>
+    </w:p>
+    <w:p>
+      <w:proofErr w:type="gramStart"/>
+      <w:r>
+        <w:t>In the course of</w:t>
+      </w:r>
+      <w:proofErr w:type="gramEnd"/>
+      <w:r>
+        <w:t xml:space="preserve"> all this, R Studio will be keeping track of what objects have been created </w:t>
+      </w:r>
+      <w:r>
+        <w:t>where</w:t>
+      </w:r>
+      <w:r>
+        <w:t xml:space="preserve">. It will be up to you to understand which objects </w:t>
+      </w:r>
+      <w:proofErr w:type="gramStart"/>
+      <w:r>
+        <w:t>are actual data and what objects</w:t>
+      </w:r>
+      <w:proofErr w:type="gramEnd"/>
+      <w:r>
+        <w:t xml:space="preserve"> are actually pointers to data.</w:t>
+      </w:r>
+    </w:p>
+    <w:p>
+      <w:r>
+        <w:t>&lt;slide&gt;</w:t>
+      </w:r>
+    </w:p>
+    <w:p>
+      <w:r>
+        <w:t xml:space="preserve">So up to this point, I’ve been hitting you with a lot of information </w:t>
+      </w:r>
+      <w:proofErr w:type="gramStart"/>
+      <w:r>
+        <w:t>really fast</w:t>
+      </w:r>
+      <w:proofErr w:type="gramEnd"/>
+      <w:r>
+        <w:t xml:space="preserve"> with the intention of getting into deeper detail later. Let’s take a moment and talk about one of the concepts I mentioned earlier.</w:t>
+      </w:r>
+    </w:p>
+    <w:p>
+      <w:r>
+        <w:t xml:space="preserve">I got introduced to Spark many </w:t>
+      </w:r>
+      <w:proofErr w:type="spellStart"/>
+      <w:r>
+        <w:t>many</w:t>
+      </w:r>
+      <w:proofErr w:type="spellEnd"/>
+      <w:r>
+        <w:t xml:space="preserve"> years </w:t>
+      </w:r>
+      <w:proofErr w:type="gramStart"/>
+      <w:r>
+        <w:t>ago</w:t>
+      </w:r>
+      <w:proofErr w:type="gramEnd"/>
+      <w:r>
+        <w:t xml:space="preserve"> but I never really understood it. The website seemed impenetrable. I didn’t really understand what it was and what it can do.</w:t>
+      </w:r>
+      <w:r>
+        <w:t xml:space="preserve"> At the top of 2017, I noticed that they had made some changes to the software and for some reason, a light bulb went off in my head. It was much easier to understand what Spark was all about and I made a concerted effort to learn it.</w:t>
+      </w:r>
+    </w:p>
+    <w:p>
+      <w:r>
+        <w:t>As I mentioned before, there all kinds of ways to interact with Spark. Of course, this wasn’t always the case. The original way to work with data in Spark was a bit rough to get your head around and that was a major barrier for me.</w:t>
+      </w:r>
+    </w:p>
+    <w:p>
+      <w:r>
+        <w:t>I’ve been working with data for the better part of two decades. In all this time, I’ve been working with data pretty much the same way; a two-dimensional rectangular dataset. You have rows and columns and getting to data was a matter of locating on a XY coordinate on a cartesian plane. Early Spark didn’t work like that.</w:t>
+      </w:r>
+    </w:p>
+    <w:p>
+      <w:r>
+        <w:lastRenderedPageBreak/>
+        <w:t xml:space="preserve">Spark had something called an RDD. A resilient distributed data set. It was great for working with unstructured </w:t>
+      </w:r>
+      <w:proofErr w:type="gramStart"/>
+      <w:r>
+        <w:t>data</w:t>
+      </w:r>
+      <w:proofErr w:type="gramEnd"/>
+      <w:r>
+        <w:t xml:space="preserve"> but it just wasn’t that rectangular dataset that I was used to seeing. </w:t>
+      </w:r>
+      <w:proofErr w:type="spellStart"/>
+      <w:r>
+        <w:t>SparkSQL</w:t>
+      </w:r>
+      <w:proofErr w:type="spellEnd"/>
+      <w:r>
+        <w:t>, in conjunction with the dataset/</w:t>
+      </w:r>
+      <w:proofErr w:type="spellStart"/>
+      <w:r>
+        <w:t>dataframe</w:t>
+      </w:r>
+      <w:proofErr w:type="spellEnd"/>
+      <w:r>
+        <w:t xml:space="preserve"> API </w:t>
+      </w:r>
+      <w:r>
+        <w:t>changed all that</w:t>
+      </w:r>
+      <w:r>
+        <w:t xml:space="preserve">. Now you could load data into Spark and reason about it just like you would any other data set and, as an extra </w:t>
+      </w:r>
+      <w:proofErr w:type="gramStart"/>
+      <w:r>
+        <w:t>added bonus</w:t>
+      </w:r>
+      <w:proofErr w:type="gramEnd"/>
+      <w:r>
+        <w:t>, you could leverage your existing SQL skills to access the data.</w:t>
+      </w:r>
+    </w:p>
+    <w:p>
+      <w:r>
+        <w:t>All of that has made Spark a lot more accessible to the average analyst.</w:t>
+      </w:r>
+    </w:p>
+    <w:p>
+      <w:r>
+        <w:t>&lt;slide&gt;</w:t>
+      </w:r>
+    </w:p>
+    <w:p>
+      <w:r>
+        <w:t xml:space="preserve">It should go without saying but you need to understand that Spark is its own separate thing that doesn’t come with R or R Studio. It needs to be installed. In lab, I’ll show you how to install it on your local machine. </w:t>
+      </w:r>
+      <w:r>
+        <w:t>Installing on a cluster is a little harder and beyond the scope of this course.</w:t>
+      </w:r>
+    </w:p>
+    <w:p>
+      <w:r>
+        <w:t>If you want to work on a cluster, there are several different options to connect to the cluster that all depend on how you have the cluster set up. For my money, I skip all the hard work of setting up a cluster and just use Databricks.</w:t>
+      </w:r>
+    </w:p>
+    <w:p>
+      <w:r>
+        <w:t>&lt;slide&gt;</w:t>
+      </w:r>
+    </w:p>
+    <w:p>
+      <w:proofErr w:type="gramStart"/>
+      <w:r>
+        <w:t>So</w:t>
+      </w:r>
+      <w:proofErr w:type="gramEnd"/>
+      <w:r>
+        <w:t xml:space="preserve"> what exactly IS Databricks? It’s a Spark platform as a service in the cloud. In the labs, I’ll show you how to work with Databricks. It’s a really great way to learn Spark. It’s </w:t>
+      </w:r>
+      <w:proofErr w:type="gramStart"/>
+      <w:r>
+        <w:t>really easy</w:t>
+      </w:r>
+      <w:proofErr w:type="gramEnd"/>
+      <w:r>
+        <w:t xml:space="preserve"> to learn and understand especially if you’re already used to working with notebooks like Jupyter.</w:t>
+      </w:r>
+    </w:p>
+    <w:p>
+      <w:r>
+        <w:t>I’ll be showing you how to w</w:t>
+      </w:r>
+      <w:r>
+        <w:t>ork the free community version of Databricks. The free version has limited space but it’s enough that you can use it with most Kaggle Competition datasets that I run across.</w:t>
+      </w:r>
+    </w:p>
+    <w:p>
+      <w:r>
+        <w:t>&lt;slide&gt;</w:t>
+      </w:r>
+    </w:p>
+    <w:p>
+      <w:r>
+        <w:t xml:space="preserve">So that’s </w:t>
+      </w:r>
+      <w:proofErr w:type="spellStart"/>
+      <w:r>
+        <w:t>Sparklyr</w:t>
+      </w:r>
+      <w:proofErr w:type="spellEnd"/>
+      <w:r>
+        <w:t xml:space="preserve"> in a nutshell. In the labs, </w:t>
+      </w:r>
+      <w:r>
+        <w:t xml:space="preserve">we’ll go over some basic examples. </w:t>
+      </w:r>
+      <w:r>
+        <w:t>It will be enough information to get you on your way to analyzing big data with Spark and R. See you in the labs!</w:t>
+      </w:r>
       <w:bookmarkStart w:id="0" w:name="_GoBack"/>
       <w:bookmarkEnd w:id="0"/>
     </w:p>

</xml_diff>